<commit_message>
Clean-up for the tutorial
</commit_message>
<xml_diff>
--- a/ExoVista Change Log.docx
+++ b/ExoVista Change Log.docx
@@ -1,6 +1,6 @@
 
 <file path=word/document.xml><?xml version="1.0" encoding="utf-8"?>
-<w:document xmlns:wpc="http://schemas.microsoft.com/office/word/2010/wordprocessingCanvas" xmlns:cx="http://schemas.microsoft.com/office/drawing/2014/chartex" xmlns:cx1="http://schemas.microsoft.com/office/drawing/2015/9/8/chartex" xmlns:cx2="http://schemas.microsoft.com/office/drawing/2015/10/21/chartex" xmlns:cx3="http://schemas.microsoft.com/office/drawing/2016/5/9/chartex" xmlns:cx4="http://schemas.microsoft.com/office/drawing/2016/5/10/chartex" xmlns:cx5="http://schemas.microsoft.com/office/drawing/2016/5/11/chartex" xmlns:cx6="http://schemas.microsoft.com/office/drawing/2016/5/12/chartex" xmlns:cx7="http://schemas.microsoft.com/office/drawing/2016/5/13/chartex" xmlns:cx8="http://schemas.microsoft.com/office/drawing/2016/5/14/chartex" xmlns:mc="http://schemas.openxmlformats.org/markup-compatibility/2006" xmlns:aink="http://schemas.microsoft.com/office/drawing/2016/ink" xmlns:am3d="http://schemas.microsoft.com/office/drawing/2017/model3d" xmlns:o="urn:schemas-microsoft-com:office:office" xmlns:oel="http://schemas.microsoft.com/office/2019/extlst" xmlns:r="http://schemas.openxmlformats.org/officeDocument/2006/relationships" xmlns:m="http://schemas.openxmlformats.org/officeDocument/2006/math" xmlns:v="urn:schemas-microsoft-com:vml" xmlns:wp14="http://schemas.microsoft.com/office/word/2010/wordprocessingDrawing" xmlns:wp="http://schemas.openxmlformats.org/drawingml/2006/wordprocessingDrawing" xmlns:w10="urn:schemas-microsoft-com:office:word" xmlns:w="http://schemas.openxmlformats.org/wordprocessingml/2006/main" xmlns:w14="http://schemas.microsoft.com/office/word/2010/wordml" xmlns:w15="http://schemas.microsoft.com/office/word/2012/wordml" xmlns:w16cex="http://schemas.microsoft.com/office/word/2018/wordml/cex" xmlns:w16cid="http://schemas.microsoft.com/office/word/2016/wordml/cid" xmlns:w16="http://schemas.microsoft.com/office/word/2018/wordml" xmlns:w16du="http://schemas.microsoft.com/office/word/2023/wordml/word16du" xmlns:w16sdtdh="http://schemas.microsoft.com/office/word/2020/wordml/sdtdatahash" xmlns:w16se="http://schemas.microsoft.com/office/word/2015/wordml/symex" xmlns:wpg="http://schemas.microsoft.com/office/word/2010/wordprocessingGroup" xmlns:wpi="http://schemas.microsoft.com/office/word/2010/wordprocessingInk" xmlns:wne="http://schemas.microsoft.com/office/word/2006/wordml" xmlns:wps="http://schemas.microsoft.com/office/word/2010/wordprocessingShape" mc:Ignorable="w14 w15 w16se w16cid w16 w16cex w16sdtdh wp14">
+<w:document xmlns:wpc="http://schemas.microsoft.com/office/word/2010/wordprocessingCanvas" xmlns:cx="http://schemas.microsoft.com/office/drawing/2014/chartex" xmlns:cx1="http://schemas.microsoft.com/office/drawing/2015/9/8/chartex" xmlns:cx2="http://schemas.microsoft.com/office/drawing/2015/10/21/chartex" xmlns:cx3="http://schemas.microsoft.com/office/drawing/2016/5/9/chartex" xmlns:cx4="http://schemas.microsoft.com/office/drawing/2016/5/10/chartex" xmlns:cx5="http://schemas.microsoft.com/office/drawing/2016/5/11/chartex" xmlns:cx6="http://schemas.microsoft.com/office/drawing/2016/5/12/chartex" xmlns:cx7="http://schemas.microsoft.com/office/drawing/2016/5/13/chartex" xmlns:cx8="http://schemas.microsoft.com/office/drawing/2016/5/14/chartex" xmlns:mc="http://schemas.openxmlformats.org/markup-compatibility/2006" xmlns:aink="http://schemas.microsoft.com/office/drawing/2016/ink" xmlns:am3d="http://schemas.microsoft.com/office/drawing/2017/model3d" xmlns:o="urn:schemas-microsoft-com:office:office" xmlns:oel="http://schemas.microsoft.com/office/2019/extlst" xmlns:r="http://schemas.openxmlformats.org/officeDocument/2006/relationships" xmlns:m="http://schemas.openxmlformats.org/officeDocument/2006/math" xmlns:v="urn:schemas-microsoft-com:vml" xmlns:wp14="http://schemas.microsoft.com/office/word/2010/wordprocessingDrawing" xmlns:wp="http://schemas.openxmlformats.org/drawingml/2006/wordprocessingDrawing" xmlns:w10="urn:schemas-microsoft-com:office:word" xmlns:w="http://schemas.openxmlformats.org/wordprocessingml/2006/main" xmlns:w14="http://schemas.microsoft.com/office/word/2010/wordml" xmlns:w15="http://schemas.microsoft.com/office/word/2012/wordml" xmlns:w16cex="http://schemas.microsoft.com/office/word/2018/wordml/cex" xmlns:w16cid="http://schemas.microsoft.com/office/word/2016/wordml/cid" xmlns:w16="http://schemas.microsoft.com/office/word/2018/wordml" xmlns:w16sdtdh="http://schemas.microsoft.com/office/word/2020/wordml/sdtdatahash" xmlns:w16se="http://schemas.microsoft.com/office/word/2015/wordml/symex" xmlns:wpg="http://schemas.microsoft.com/office/word/2010/wordprocessingGroup" xmlns:wpi="http://schemas.microsoft.com/office/word/2010/wordprocessingInk" xmlns:wne="http://schemas.microsoft.com/office/word/2006/wordml" xmlns:wps="http://schemas.microsoft.com/office/word/2010/wordprocessingShape" mc:Ignorable="w14 w15 w16se w16cid w16 w16cex w16sdtdh wp14">
   <w:body>
     <w:p>
       <w:pPr>
@@ -24,6 +24,49 @@
           <w:bCs/>
         </w:rPr>
         <w:t xml:space="preserve"> Change Log</w:t>
+      </w:r>
+    </w:p>
+    <w:p>
+      <w:pPr>
+        <w:rPr>
+          <w:b/>
+          <w:bCs/>
+        </w:rPr>
+      </w:pPr>
+    </w:p>
+    <w:p>
+      <w:pPr>
+        <w:rPr>
+          <w:b/>
+          <w:bCs/>
+        </w:rPr>
+      </w:pPr>
+      <w:r>
+        <w:rPr>
+          <w:b/>
+          <w:bCs/>
+        </w:rPr>
+        <w:t>v2.34</w:t>
+      </w:r>
+    </w:p>
+    <w:p>
+      <w:r>
+        <w:t>Fixed a legacy indexing issue in the post-processing files.</w:t>
+      </w:r>
+    </w:p>
+    <w:p>
+      <w:r>
+        <w:t>Changed the default orbital integration time in ExoVista.py to 10 years.</w:t>
+      </w:r>
+    </w:p>
+    <w:p>
+      <w:r>
+        <w:t>More cleanup of the solar_system.dat input file.</w:t>
+      </w:r>
+    </w:p>
+    <w:p>
+      <w:r>
+        <w:t>Added a solar_system_tutorial.dat input file for instructional purposes.</w:t>
       </w:r>
     </w:p>
     <w:p>
@@ -474,6 +517,7 @@
     </w:p>
     <w:p>
       <w:r>
+        <w:lastRenderedPageBreak/>
         <w:t xml:space="preserve">Added </w:t>
       </w:r>
       <w:proofErr w:type="spellStart"/>
@@ -541,316 +585,316 @@
     </w:p>
     <w:p>
       <w:r>
+        <w:t>Added an optional random spread in the phase functions (a parameterized multiplier on the Lambertian).</w:t>
+      </w:r>
+    </w:p>
+    <w:p>
+      <w:r>
+        <w:t xml:space="preserve">Added an option to use a stellar spectrum file in place of the </w:t>
+      </w:r>
+      <w:proofErr w:type="spellStart"/>
+      <w:r>
+        <w:t>Kurucz</w:t>
+      </w:r>
+      <w:proofErr w:type="spellEnd"/>
+      <w:r>
+        <w:t xml:space="preserve"> models</w:t>
+      </w:r>
+      <w:r>
+        <w:t xml:space="preserve"> (still subject to the bounds of the </w:t>
+      </w:r>
+      <w:proofErr w:type="spellStart"/>
+      <w:r>
+        <w:t>Kurucz</w:t>
+      </w:r>
+      <w:proofErr w:type="spellEnd"/>
+      <w:r>
+        <w:t xml:space="preserve"> models).</w:t>
+      </w:r>
+    </w:p>
+    <w:p>
+      <w:r>
+        <w:t>Added an optional random spread in the mass-radius relation based on the “fractional dispersion” hyperparameters of Chen &amp; Kipping (2017)</w:t>
+      </w:r>
+      <w:r>
+        <w:t>.</w:t>
+      </w:r>
+    </w:p>
+    <w:p>
+      <w:r>
+        <w:t xml:space="preserve">Fixed a bug that caused zero stars to be assigned to a core for some </w:t>
+      </w:r>
+      <w:r>
+        <w:t>sizes of target lists</w:t>
+      </w:r>
+      <w:r>
+        <w:t xml:space="preserve"> (which causes a crash).</w:t>
+      </w:r>
+    </w:p>
+    <w:p>
+      <w:r>
+        <w:t>Added an example stellar spectrum (</w:t>
+      </w:r>
+      <w:proofErr w:type="spellStart"/>
+      <w:r>
+        <w:t>Kurucz</w:t>
+      </w:r>
+      <w:proofErr w:type="spellEnd"/>
+      <w:r>
+        <w:t xml:space="preserve"> model for the Sun).</w:t>
+      </w:r>
+    </w:p>
+    <w:p>
+      <w:r>
+        <w:t>Updated the</w:t>
+      </w:r>
+      <w:r>
+        <w:t xml:space="preserve"> example output file (our Solar system at 10 pc, </w:t>
+      </w:r>
+      <w:proofErr w:type="gramStart"/>
+      <w:r>
+        <w:t>10</w:t>
+      </w:r>
+      <w:r>
+        <w:t xml:space="preserve"> year</w:t>
+      </w:r>
+      <w:proofErr w:type="gramEnd"/>
+      <w:r>
+        <w:t xml:space="preserve"> integration).</w:t>
+      </w:r>
+    </w:p>
+    <w:p>
+      <w:r>
+        <w:t>Added command-line input of file names to ExoVistaSystem.py.</w:t>
+      </w:r>
+    </w:p>
+    <w:p>
+      <w:r>
+        <w:t>Modified ExoVistaSystem.py to detect and set the number of disk components based on the input file.</w:t>
+      </w:r>
+    </w:p>
+    <w:p>
+      <w:r>
+        <w:t>Significant overhaul of readfits.py, including improved input handling, backwards compatibility, and outputting the list of transit and eclipse events.</w:t>
+      </w:r>
+    </w:p>
+    <w:p>
+      <w:r>
+        <w:t xml:space="preserve">Laid the groundwork for dust emission/absorption spectra generation with the </w:t>
+      </w:r>
+      <w:proofErr w:type="spellStart"/>
+      <w:r>
+        <w:t>load_</w:t>
+      </w:r>
+      <w:proofErr w:type="gramStart"/>
+      <w:r>
+        <w:t>lqabs</w:t>
+      </w:r>
+      <w:proofErr w:type="spellEnd"/>
+      <w:r>
+        <w:t>(</w:t>
+      </w:r>
+      <w:proofErr w:type="gramEnd"/>
+      <w:r>
+        <w:t>) routine in generate_scene.py (not yet used).</w:t>
+      </w:r>
+    </w:p>
+    <w:p>
+      <w:r>
+        <w:t xml:space="preserve">Fixed a bug that broke RNG seed repeatability in </w:t>
+      </w:r>
+      <w:proofErr w:type="spellStart"/>
+      <w:r>
+        <w:t>generate_</w:t>
+      </w:r>
+      <w:proofErr w:type="gramStart"/>
+      <w:r>
+        <w:t>scene</w:t>
+      </w:r>
+      <w:proofErr w:type="spellEnd"/>
+      <w:r>
+        <w:t>(</w:t>
+      </w:r>
+      <w:proofErr w:type="gramEnd"/>
+      <w:r>
+        <w:t>).</w:t>
+      </w:r>
+    </w:p>
+    <w:p>
+      <w:r>
+        <w:t xml:space="preserve">Fixed a planet-counting bug in </w:t>
+      </w:r>
+      <w:proofErr w:type="spellStart"/>
+      <w:r>
+        <w:t>load_</w:t>
+      </w:r>
+      <w:proofErr w:type="gramStart"/>
+      <w:r>
+        <w:t>scene</w:t>
+      </w:r>
+      <w:proofErr w:type="spellEnd"/>
+      <w:r>
+        <w:t>(</w:t>
+      </w:r>
+      <w:proofErr w:type="gramEnd"/>
+      <w:r>
+        <w:t>).</w:t>
+      </w:r>
+    </w:p>
+    <w:p>
+      <w:r>
+        <w:t xml:space="preserve">Added the new </w:t>
+      </w:r>
+      <w:proofErr w:type="spellStart"/>
+      <w:r>
+        <w:t>add_background</w:t>
+      </w:r>
+      <w:proofErr w:type="spellEnd"/>
+      <w:r>
+        <w:t xml:space="preserve"> module, which generates random extragalactic background sources for a scene.</w:t>
+      </w:r>
+    </w:p>
+    <w:p/>
+    <w:p>
+      <w:pPr>
+        <w:rPr>
+          <w:b/>
+          <w:bCs/>
+        </w:rPr>
+      </w:pPr>
+      <w:r>
+        <w:rPr>
+          <w:b/>
+          <w:bCs/>
+        </w:rPr>
+        <w:t>v</w:t>
+      </w:r>
+      <w:r>
+        <w:rPr>
+          <w:b/>
+          <w:bCs/>
+        </w:rPr>
+        <w:t>2.2</w:t>
+      </w:r>
+    </w:p>
+    <w:p>
+      <w:pPr>
+        <w:rPr>
+          <w:b/>
+          <w:bCs/>
+        </w:rPr>
+      </w:pPr>
+      <w:r>
+        <w:rPr>
+          <w:b/>
+          <w:bCs/>
+        </w:rPr>
+        <w:t>March 2</w:t>
+      </w:r>
+      <w:r>
+        <w:rPr>
+          <w:b/>
+          <w:bCs/>
+        </w:rPr>
+        <w:t>3</w:t>
+      </w:r>
+      <w:r>
+        <w:rPr>
+          <w:b/>
+          <w:bCs/>
+        </w:rPr>
+        <w:t>, 2023</w:t>
+      </w:r>
+    </w:p>
+    <w:p>
+      <w:r>
+        <w:t>Fixed a bug in the output of stellar coordinates.</w:t>
+      </w:r>
+    </w:p>
+    <w:p>
+      <w:r>
+        <w:t>Added phase angle to the planet data listed in the FITS files.</w:t>
+      </w:r>
+    </w:p>
+    <w:p>
+      <w:r>
+        <w:t>Added a version number line to the FITS files to allow backward-compatibility of post-processing scripts.</w:t>
+      </w:r>
+    </w:p>
+    <w:p>
+      <w:r>
+        <w:t>Added transit and eclipse detection.</w:t>
+      </w:r>
+    </w:p>
+    <w:p>
+      <w:r>
+        <w:t>Added a fifth plot for planet trajectories to readfits.py.</w:t>
+      </w:r>
+    </w:p>
+    <w:p>
+      <w:r>
+        <w:t>Added printing of transit and eclipse times to readfits.py.</w:t>
+      </w:r>
+    </w:p>
+    <w:p>
+      <w:r>
+        <w:t>Shifted the N-body integrator from Python to C++ to speed up integration with transit detection.</w:t>
+      </w:r>
+    </w:p>
+    <w:p>
+      <w:r>
+        <w:t>Updated post-processing scripts to handle multiple code versions.</w:t>
+      </w:r>
+    </w:p>
+    <w:p>
+      <w:r>
+        <w:t>Added functionality to readfits.py to reenter the FITS file name or number if an error occurs.</w:t>
+      </w:r>
+    </w:p>
+    <w:p>
+      <w:r>
+        <w:t>Added functionality to ExoVistaSystem.py to prompt for an input filename, accept one as a command line argument, and check for the correct “Star, Planets, Disks” format.</w:t>
+      </w:r>
+    </w:p>
+    <w:p>
+      <w:r>
+        <w:t>Set up ExoVistaSystem.py to read the number of disk components from the input file.</w:t>
+      </w:r>
+    </w:p>
+    <w:p>
+      <w:r>
         <w:lastRenderedPageBreak/>
-        <w:t>Added an optional random spread in the phase functions (a parameterized multiplier on the Lambertian).</w:t>
-      </w:r>
-    </w:p>
-    <w:p>
-      <w:r>
-        <w:t xml:space="preserve">Added an option to use a stellar spectrum file in place of the </w:t>
-      </w:r>
-      <w:proofErr w:type="spellStart"/>
-      <w:r>
-        <w:t>Kurucz</w:t>
-      </w:r>
-      <w:proofErr w:type="spellEnd"/>
-      <w:r>
-        <w:t xml:space="preserve"> models</w:t>
-      </w:r>
-      <w:r>
-        <w:t xml:space="preserve"> (still subject to the bounds of the </w:t>
-      </w:r>
-      <w:proofErr w:type="spellStart"/>
-      <w:r>
-        <w:t>Kurucz</w:t>
-      </w:r>
-      <w:proofErr w:type="spellEnd"/>
-      <w:r>
-        <w:t xml:space="preserve"> models).</w:t>
-      </w:r>
-    </w:p>
-    <w:p>
-      <w:r>
-        <w:t>Added an optional random spread in the mass-radius relation based on the “fractional dispersion” hyperparameters of Chen &amp; Kipping (2017)</w:t>
-      </w:r>
-      <w:r>
-        <w:t>.</w:t>
-      </w:r>
-    </w:p>
-    <w:p>
-      <w:r>
-        <w:t xml:space="preserve">Fixed a bug that caused zero stars to be assigned to a core for some </w:t>
-      </w:r>
-      <w:r>
-        <w:t>sizes of target lists</w:t>
-      </w:r>
-      <w:r>
-        <w:t xml:space="preserve"> (which causes a crash).</w:t>
-      </w:r>
-    </w:p>
-    <w:p>
-      <w:r>
-        <w:t>Added an example stellar spectrum (</w:t>
-      </w:r>
-      <w:proofErr w:type="spellStart"/>
-      <w:r>
-        <w:t>Kurucz</w:t>
-      </w:r>
-      <w:proofErr w:type="spellEnd"/>
-      <w:r>
-        <w:t xml:space="preserve"> model for the Sun).</w:t>
-      </w:r>
-    </w:p>
-    <w:p>
-      <w:r>
-        <w:t>Updated the</w:t>
-      </w:r>
-      <w:r>
-        <w:t xml:space="preserve"> example output file (our Solar system at 10 pc, </w:t>
+        <w:t>Fixed a bug in the coordinate transformations.</w:t>
+      </w:r>
+    </w:p>
+    <w:p>
+      <w:r>
+        <w:t>Fixed the parameters of the added Earth twins.</w:t>
+      </w:r>
+    </w:p>
+    <w:p>
+      <w:r>
+        <w:t>Adjusted the Earth twins to zero eccentricity so that the starting phase angle would be exactly 90 degrees.</w:t>
+      </w:r>
+    </w:p>
+    <w:p>
+      <w:r>
+        <w:t xml:space="preserve">Ensured </w:t>
+      </w:r>
+      <w:proofErr w:type="spellStart"/>
+      <w:r>
+        <w:t>generate_</w:t>
       </w:r>
       <w:proofErr w:type="gramStart"/>
       <w:r>
-        <w:t>10</w:t>
-      </w:r>
-      <w:r>
-        <w:t xml:space="preserve"> year</w:t>
+        <w:t>scene</w:t>
+      </w:r>
+      <w:proofErr w:type="spellEnd"/>
+      <w:r>
+        <w:t>(</w:t>
       </w:r>
       <w:proofErr w:type="gramEnd"/>
       <w:r>
-        <w:t xml:space="preserve"> integration).</w:t>
-      </w:r>
-    </w:p>
-    <w:p>
-      <w:r>
-        <w:t>Added command-line input of file names to ExoVistaSystem.py.</w:t>
-      </w:r>
-    </w:p>
-    <w:p>
-      <w:r>
-        <w:t>Modified ExoVistaSystem.py to detect and set the number of disk components based on the input file.</w:t>
-      </w:r>
-    </w:p>
-    <w:p>
-      <w:r>
-        <w:t>Significant overhaul of readfits.py, including improved input handling, backwards compatibility, and outputting the list of transit and eclipse events.</w:t>
-      </w:r>
-    </w:p>
-    <w:p>
-      <w:r>
-        <w:t xml:space="preserve">Laid the groundwork for dust emission/absorption spectra generation with the </w:t>
-      </w:r>
-      <w:proofErr w:type="spellStart"/>
-      <w:r>
-        <w:t>load_</w:t>
-      </w:r>
-      <w:proofErr w:type="gramStart"/>
-      <w:r>
-        <w:t>lqabs</w:t>
-      </w:r>
-      <w:proofErr w:type="spellEnd"/>
-      <w:r>
-        <w:t>(</w:t>
-      </w:r>
-      <w:proofErr w:type="gramEnd"/>
-      <w:r>
-        <w:t>) routine in generate_scene.py (not yet used).</w:t>
-      </w:r>
-    </w:p>
-    <w:p>
-      <w:r>
-        <w:t xml:space="preserve">Fixed a bug that broke RNG seed repeatability in </w:t>
-      </w:r>
-      <w:proofErr w:type="spellStart"/>
-      <w:r>
-        <w:t>generate_</w:t>
-      </w:r>
-      <w:proofErr w:type="gramStart"/>
-      <w:r>
-        <w:t>scene</w:t>
-      </w:r>
-      <w:proofErr w:type="spellEnd"/>
-      <w:r>
-        <w:t>(</w:t>
-      </w:r>
-      <w:proofErr w:type="gramEnd"/>
-      <w:r>
-        <w:t>).</w:t>
-      </w:r>
-    </w:p>
-    <w:p>
-      <w:r>
-        <w:t xml:space="preserve">Fixed a planet-counting bug in </w:t>
-      </w:r>
-      <w:proofErr w:type="spellStart"/>
-      <w:r>
-        <w:t>load_</w:t>
-      </w:r>
-      <w:proofErr w:type="gramStart"/>
-      <w:r>
-        <w:t>scene</w:t>
-      </w:r>
-      <w:proofErr w:type="spellEnd"/>
-      <w:r>
-        <w:t>(</w:t>
-      </w:r>
-      <w:proofErr w:type="gramEnd"/>
-      <w:r>
-        <w:t>).</w:t>
-      </w:r>
-    </w:p>
-    <w:p>
-      <w:r>
-        <w:t xml:space="preserve">Added the new </w:t>
-      </w:r>
-      <w:proofErr w:type="spellStart"/>
-      <w:r>
-        <w:t>add_background</w:t>
-      </w:r>
-      <w:proofErr w:type="spellEnd"/>
-      <w:r>
-        <w:t xml:space="preserve"> module, which generates random extragalactic background sources for a scene.</w:t>
-      </w:r>
-    </w:p>
-    <w:p/>
-    <w:p>
-      <w:pPr>
-        <w:rPr>
-          <w:b/>
-          <w:bCs/>
-        </w:rPr>
-      </w:pPr>
-      <w:r>
-        <w:rPr>
-          <w:b/>
-          <w:bCs/>
-        </w:rPr>
-        <w:t>v</w:t>
-      </w:r>
-      <w:r>
-        <w:rPr>
-          <w:b/>
-          <w:bCs/>
-        </w:rPr>
-        <w:t>2.2</w:t>
-      </w:r>
-    </w:p>
-    <w:p>
-      <w:pPr>
-        <w:rPr>
-          <w:b/>
-          <w:bCs/>
-        </w:rPr>
-      </w:pPr>
-      <w:r>
-        <w:rPr>
-          <w:b/>
-          <w:bCs/>
-        </w:rPr>
-        <w:t>March 2</w:t>
-      </w:r>
-      <w:r>
-        <w:rPr>
-          <w:b/>
-          <w:bCs/>
-        </w:rPr>
-        <w:t>3</w:t>
-      </w:r>
-      <w:r>
-        <w:rPr>
-          <w:b/>
-          <w:bCs/>
-        </w:rPr>
-        <w:t>, 2023</w:t>
-      </w:r>
-    </w:p>
-    <w:p>
-      <w:r>
-        <w:t>Fixed a bug in the output of stellar coordinates.</w:t>
-      </w:r>
-    </w:p>
-    <w:p>
-      <w:r>
-        <w:t>Added phase angle to the planet data listed in the FITS files.</w:t>
-      </w:r>
-    </w:p>
-    <w:p>
-      <w:r>
-        <w:t>Added a version number line to the FITS files to allow backward-compatibility of post-processing scripts.</w:t>
-      </w:r>
-    </w:p>
-    <w:p>
-      <w:r>
-        <w:t>Added transit and eclipse detection.</w:t>
-      </w:r>
-    </w:p>
-    <w:p>
-      <w:r>
-        <w:t>Added a fifth plot for planet trajectories to readfits.py.</w:t>
-      </w:r>
-    </w:p>
-    <w:p>
-      <w:r>
-        <w:t>Added printing of transit and eclipse times to readfits.py.</w:t>
-      </w:r>
-    </w:p>
-    <w:p>
-      <w:r>
-        <w:t>Shifted the N-body integrator from Python to C++ to speed up integration with transit detection.</w:t>
-      </w:r>
-    </w:p>
-    <w:p>
-      <w:r>
-        <w:t>Updated post-processing scripts to handle multiple code versions.</w:t>
-      </w:r>
-    </w:p>
-    <w:p>
-      <w:r>
-        <w:t>Added functionality to readfits.py to reenter the FITS file name or number if an error occurs.</w:t>
-      </w:r>
-    </w:p>
-    <w:p>
-      <w:r>
-        <w:t>Added functionality to ExoVistaSystem.py to prompt for an input filename, accept one as a command line argument, and check for the correct “Star, Planets, Disks” format.</w:t>
-      </w:r>
-    </w:p>
-    <w:p>
-      <w:r>
-        <w:t>Set up ExoVistaSystem.py to read the number of disk components from the input file.</w:t>
-      </w:r>
-    </w:p>
-    <w:p>
-      <w:r>
-        <w:t>Fixed a bug in the coordinate transformations.</w:t>
-      </w:r>
-    </w:p>
-    <w:p>
-      <w:r>
-        <w:t>Fixed the parameters of the added Earth twins.</w:t>
-      </w:r>
-    </w:p>
-    <w:p>
-      <w:r>
-        <w:t>Adjusted the Earth twins to zero eccentricity so that the starting phase angle would be exactly 90 degrees.</w:t>
-      </w:r>
-    </w:p>
-    <w:p>
-      <w:r>
-        <w:t xml:space="preserve">Ensured </w:t>
-      </w:r>
-      <w:proofErr w:type="spellStart"/>
-      <w:r>
-        <w:t>generate_</w:t>
-      </w:r>
-      <w:proofErr w:type="gramStart"/>
-      <w:r>
-        <w:t>scene</w:t>
-      </w:r>
-      <w:proofErr w:type="spellEnd"/>
-      <w:r>
-        <w:t>(</w:t>
-      </w:r>
-      <w:proofErr w:type="gramEnd"/>
-      <w:r>
         <w:t xml:space="preserve">) would report parameters </w:t>
       </w:r>
       <w:r>
@@ -862,7 +906,6 @@
     </w:p>
     <w:p>
       <w:r>
-        <w:lastRenderedPageBreak/>
         <w:t>Fixed a potential bug in coordinate list handling.</w:t>
       </w:r>
     </w:p>
@@ -1267,6 +1310,7 @@
     </w:p>
     <w:p>
       <w:r>
+        <w:lastRenderedPageBreak/>
         <w:t xml:space="preserve">Changed the file read by the </w:t>
       </w:r>
       <w:proofErr w:type="spellStart"/>
@@ -1344,7 +1388,6 @@
     </w:p>
     <w:p>
       <w:r>
-        <w:lastRenderedPageBreak/>
         <w:t>First public Python release.</w:t>
       </w:r>
     </w:p>

</xml_diff>

<commit_message>
Fixed typo in load_stars
</commit_message>
<xml_diff>
--- a/ExoVista Change Log.docx
+++ b/ExoVista Change Log.docx
@@ -46,6 +46,63 @@
           <w:b/>
           <w:bCs/>
         </w:rPr>
+        <w:t>v2.5</w:t>
+      </w:r>
+    </w:p>
+    <w:p>
+      <w:r>
+        <w:t xml:space="preserve">Tweaked the limits in the </w:t>
+      </w:r>
+      <w:proofErr w:type="spellStart"/>
+      <w:r>
+        <w:t>radius_to_</w:t>
+      </w:r>
+      <w:proofErr w:type="gramStart"/>
+      <w:r>
+        <w:t>mass</w:t>
+      </w:r>
+      <w:proofErr w:type="spellEnd"/>
+      <w:r>
+        <w:t>(</w:t>
+      </w:r>
+      <w:proofErr w:type="gramEnd"/>
+      <w:r>
+        <w:t>) function.</w:t>
+      </w:r>
+    </w:p>
+    <w:p>
+      <w:r>
+        <w:t xml:space="preserve">Fixed a typo in the </w:t>
+      </w:r>
+      <w:proofErr w:type="spellStart"/>
+      <w:r>
+        <w:t>load_stars</w:t>
+      </w:r>
+      <w:proofErr w:type="spellEnd"/>
+      <w:r>
+        <w:t>() parser.</w:t>
+      </w:r>
+    </w:p>
+    <w:p>
+      <w:pPr>
+        <w:rPr>
+          <w:b/>
+          <w:bCs/>
+        </w:rPr>
+      </w:pPr>
+    </w:p>
+    <w:p>
+      <w:pPr>
+        <w:rPr>
+          <w:b/>
+          <w:bCs/>
+        </w:rPr>
+      </w:pPr>
+      <w:r>
+        <w:rPr>
+          <w:b/>
+          <w:bCs/>
+        </w:rPr>
         <w:t>v2.4</w:t>
       </w:r>
     </w:p>
@@ -444,6 +501,7 @@
           <w:b/>
           <w:bCs/>
         </w:rPr>
+        <w:lastRenderedPageBreak/>
         <w:t>May 23, 2023</w:t>
       </w:r>
     </w:p>
@@ -465,7 +523,6 @@
     </w:p>
     <w:p>
       <w:r>
-        <w:lastRenderedPageBreak/>
         <w:t>Added the “readfits-flipbook.py” script, which animates scenes to the screen at runtime (</w:t>
       </w:r>
       <w:proofErr w:type="spellStart"/>
@@ -930,6 +987,7 @@
     </w:p>
     <w:p>
       <w:r>
+        <w:lastRenderedPageBreak/>
         <w:t xml:space="preserve">Added an option to use a stellar spectrum file in place of the </w:t>
       </w:r>
       <w:proofErr w:type="spellStart"/>
@@ -962,300 +1020,300 @@
     </w:p>
     <w:p>
       <w:r>
+        <w:t xml:space="preserve">Fixed a bug that caused zero stars to be assigned to a core for some </w:t>
+      </w:r>
+      <w:r>
+        <w:t>sizes of target lists</w:t>
+      </w:r>
+      <w:r>
+        <w:t xml:space="preserve"> (which causes a crash).</w:t>
+      </w:r>
+    </w:p>
+    <w:p>
+      <w:r>
+        <w:t>Added an example stellar spectrum (</w:t>
+      </w:r>
+      <w:proofErr w:type="spellStart"/>
+      <w:r>
+        <w:t>Kurucz</w:t>
+      </w:r>
+      <w:proofErr w:type="spellEnd"/>
+      <w:r>
+        <w:t xml:space="preserve"> model for the Sun).</w:t>
+      </w:r>
+    </w:p>
+    <w:p>
+      <w:r>
+        <w:t>Updated the</w:t>
+      </w:r>
+      <w:r>
+        <w:t xml:space="preserve"> example output file (our Solar system at 10 pc, </w:t>
+      </w:r>
+      <w:proofErr w:type="gramStart"/>
+      <w:r>
+        <w:t>10</w:t>
+      </w:r>
+      <w:r>
+        <w:t xml:space="preserve"> year</w:t>
+      </w:r>
+      <w:proofErr w:type="gramEnd"/>
+      <w:r>
+        <w:t xml:space="preserve"> integration).</w:t>
+      </w:r>
+    </w:p>
+    <w:p>
+      <w:r>
+        <w:t>Added command-line input of file names to ExoVistaSystem.py.</w:t>
+      </w:r>
+    </w:p>
+    <w:p>
+      <w:r>
+        <w:t>Modified ExoVistaSystem.py to detect and set the number of disk components based on the input file.</w:t>
+      </w:r>
+    </w:p>
+    <w:p>
+      <w:r>
+        <w:t>Significant overhaul of readfits.py, including improved input handling, backwards compatibility, and outputting the list of transit and eclipse events.</w:t>
+      </w:r>
+    </w:p>
+    <w:p>
+      <w:r>
+        <w:t xml:space="preserve">Laid the groundwork for dust emission/absorption spectra generation with the </w:t>
+      </w:r>
+      <w:proofErr w:type="spellStart"/>
+      <w:r>
+        <w:t>load_</w:t>
+      </w:r>
+      <w:proofErr w:type="gramStart"/>
+      <w:r>
+        <w:t>lqabs</w:t>
+      </w:r>
+      <w:proofErr w:type="spellEnd"/>
+      <w:r>
+        <w:t>(</w:t>
+      </w:r>
+      <w:proofErr w:type="gramEnd"/>
+      <w:r>
+        <w:t>) routine in generate_scene.py (not yet used).</w:t>
+      </w:r>
+    </w:p>
+    <w:p>
+      <w:r>
+        <w:t xml:space="preserve">Fixed a bug that broke RNG seed repeatability in </w:t>
+      </w:r>
+      <w:proofErr w:type="spellStart"/>
+      <w:r>
+        <w:t>generate_</w:t>
+      </w:r>
+      <w:proofErr w:type="gramStart"/>
+      <w:r>
+        <w:t>scene</w:t>
+      </w:r>
+      <w:proofErr w:type="spellEnd"/>
+      <w:r>
+        <w:t>(</w:t>
+      </w:r>
+      <w:proofErr w:type="gramEnd"/>
+      <w:r>
+        <w:t>).</w:t>
+      </w:r>
+    </w:p>
+    <w:p>
+      <w:r>
+        <w:t xml:space="preserve">Fixed a planet-counting bug in </w:t>
+      </w:r>
+      <w:proofErr w:type="spellStart"/>
+      <w:r>
+        <w:t>load_</w:t>
+      </w:r>
+      <w:proofErr w:type="gramStart"/>
+      <w:r>
+        <w:t>scene</w:t>
+      </w:r>
+      <w:proofErr w:type="spellEnd"/>
+      <w:r>
+        <w:t>(</w:t>
+      </w:r>
+      <w:proofErr w:type="gramEnd"/>
+      <w:r>
+        <w:t>).</w:t>
+      </w:r>
+    </w:p>
+    <w:p>
+      <w:r>
+        <w:t xml:space="preserve">Added the new </w:t>
+      </w:r>
+      <w:proofErr w:type="spellStart"/>
+      <w:r>
+        <w:t>add_background</w:t>
+      </w:r>
+      <w:proofErr w:type="spellEnd"/>
+      <w:r>
+        <w:t xml:space="preserve"> module, which generates random extragalactic background sources for a scene.</w:t>
+      </w:r>
+    </w:p>
+    <w:p/>
+    <w:p>
+      <w:pPr>
+        <w:rPr>
+          <w:b/>
+          <w:bCs/>
+        </w:rPr>
+      </w:pPr>
+      <w:r>
+        <w:rPr>
+          <w:b/>
+          <w:bCs/>
+        </w:rPr>
+        <w:t>v</w:t>
+      </w:r>
+      <w:r>
+        <w:rPr>
+          <w:b/>
+          <w:bCs/>
+        </w:rPr>
+        <w:t>2.2</w:t>
+      </w:r>
+    </w:p>
+    <w:p>
+      <w:pPr>
+        <w:rPr>
+          <w:b/>
+          <w:bCs/>
+        </w:rPr>
+      </w:pPr>
+      <w:r>
+        <w:rPr>
+          <w:b/>
+          <w:bCs/>
+        </w:rPr>
+        <w:t>March 2</w:t>
+      </w:r>
+      <w:r>
+        <w:rPr>
+          <w:b/>
+          <w:bCs/>
+        </w:rPr>
+        <w:t>3</w:t>
+      </w:r>
+      <w:r>
+        <w:rPr>
+          <w:b/>
+          <w:bCs/>
+        </w:rPr>
+        <w:t>, 2023</w:t>
+      </w:r>
+    </w:p>
+    <w:p>
+      <w:r>
+        <w:t>Fixed a bug in the output of stellar coordinates.</w:t>
+      </w:r>
+    </w:p>
+    <w:p>
+      <w:r>
+        <w:t>Added phase angle to the planet data listed in the FITS files.</w:t>
+      </w:r>
+    </w:p>
+    <w:p>
+      <w:r>
+        <w:t>Added a version number line to the FITS files to allow backward-compatibility of post-processing scripts.</w:t>
+      </w:r>
+    </w:p>
+    <w:p>
+      <w:r>
+        <w:t>Added transit and eclipse detection.</w:t>
+      </w:r>
+    </w:p>
+    <w:p>
+      <w:r>
+        <w:t>Added a fifth plot for planet trajectories to readfits.py.</w:t>
+      </w:r>
+    </w:p>
+    <w:p>
+      <w:r>
+        <w:t>Added printing of transit and eclipse times to readfits.py.</w:t>
+      </w:r>
+    </w:p>
+    <w:p>
+      <w:r>
+        <w:t>Shifted the N-body integrator from Python to C++ to speed up integration with transit detection.</w:t>
+      </w:r>
+    </w:p>
+    <w:p>
+      <w:r>
+        <w:t>Updated post-processing scripts to handle multiple code versions.</w:t>
+      </w:r>
+    </w:p>
+    <w:p>
+      <w:r>
+        <w:t>Added functionality to readfits.py to reenter the FITS file name or number if an error occurs.</w:t>
+      </w:r>
+    </w:p>
+    <w:p>
+      <w:r>
+        <w:t>Added functionality to ExoVistaSystem.py to prompt for an input filename, accept one as a command line argument, and check for the correct “Star, Planets, Disks” format.</w:t>
+      </w:r>
+    </w:p>
+    <w:p>
+      <w:r>
+        <w:t>Set up ExoVistaSystem.py to read the number of disk components from the input file.</w:t>
+      </w:r>
+    </w:p>
+    <w:p>
+      <w:r>
+        <w:t>Fixed a bug in the coordinate transformations.</w:t>
+      </w:r>
+    </w:p>
+    <w:p>
+      <w:r>
+        <w:t>Fixed the parameters of the added Earth twins.</w:t>
+      </w:r>
+    </w:p>
+    <w:p>
+      <w:r>
+        <w:t>Adjusted the Earth twins to zero eccentricity so that the starting phase angle would be exactly 90 degrees.</w:t>
+      </w:r>
+    </w:p>
+    <w:p>
+      <w:r>
+        <w:t xml:space="preserve">Ensured </w:t>
+      </w:r>
+      <w:proofErr w:type="spellStart"/>
+      <w:r>
+        <w:t>generate_</w:t>
+      </w:r>
+      <w:proofErr w:type="gramStart"/>
+      <w:r>
+        <w:t>scene</w:t>
+      </w:r>
+      <w:proofErr w:type="spellEnd"/>
+      <w:r>
+        <w:t>(</w:t>
+      </w:r>
+      <w:proofErr w:type="gramEnd"/>
+      <w:r>
+        <w:t xml:space="preserve">) would report parameters </w:t>
+      </w:r>
+      <w:r>
+        <w:t>continuing through the desired maximum time.</w:t>
+      </w:r>
+      <w:r>
+        <w:t xml:space="preserve"> (Note this means there will always be multiple timesteps in the output.)</w:t>
+      </w:r>
+    </w:p>
+    <w:p>
+      <w:r>
+        <w:t>Fixed a potential bug in coordinate list handling.</w:t>
+      </w:r>
+    </w:p>
+    <w:p>
+      <w:r>
+        <w:t>Changed solar_system.dat from ID -1 to ID 999 for formatting reasons.</w:t>
+      </w:r>
+    </w:p>
+    <w:p>
+      <w:r>
         <w:lastRenderedPageBreak/>
-        <w:t xml:space="preserve">Fixed a bug that caused zero stars to be assigned to a core for some </w:t>
-      </w:r>
-      <w:r>
-        <w:t>sizes of target lists</w:t>
-      </w:r>
-      <w:r>
-        <w:t xml:space="preserve"> (which causes a crash).</w:t>
-      </w:r>
-    </w:p>
-    <w:p>
-      <w:r>
-        <w:t>Added an example stellar spectrum (</w:t>
-      </w:r>
-      <w:proofErr w:type="spellStart"/>
-      <w:r>
-        <w:t>Kurucz</w:t>
-      </w:r>
-      <w:proofErr w:type="spellEnd"/>
-      <w:r>
-        <w:t xml:space="preserve"> model for the Sun).</w:t>
-      </w:r>
-    </w:p>
-    <w:p>
-      <w:r>
-        <w:t>Updated the</w:t>
-      </w:r>
-      <w:r>
-        <w:t xml:space="preserve"> example output file (our Solar system at 10 pc, </w:t>
-      </w:r>
-      <w:proofErr w:type="gramStart"/>
-      <w:r>
-        <w:t>10</w:t>
-      </w:r>
-      <w:r>
-        <w:t xml:space="preserve"> year</w:t>
-      </w:r>
-      <w:proofErr w:type="gramEnd"/>
-      <w:r>
-        <w:t xml:space="preserve"> integration).</w:t>
-      </w:r>
-    </w:p>
-    <w:p>
-      <w:r>
-        <w:t>Added command-line input of file names to ExoVistaSystem.py.</w:t>
-      </w:r>
-    </w:p>
-    <w:p>
-      <w:r>
-        <w:t>Modified ExoVistaSystem.py to detect and set the number of disk components based on the input file.</w:t>
-      </w:r>
-    </w:p>
-    <w:p>
-      <w:r>
-        <w:t>Significant overhaul of readfits.py, including improved input handling, backwards compatibility, and outputting the list of transit and eclipse events.</w:t>
-      </w:r>
-    </w:p>
-    <w:p>
-      <w:r>
-        <w:t xml:space="preserve">Laid the groundwork for dust emission/absorption spectra generation with the </w:t>
-      </w:r>
-      <w:proofErr w:type="spellStart"/>
-      <w:r>
-        <w:t>load_</w:t>
-      </w:r>
-      <w:proofErr w:type="gramStart"/>
-      <w:r>
-        <w:t>lqabs</w:t>
-      </w:r>
-      <w:proofErr w:type="spellEnd"/>
-      <w:r>
-        <w:t>(</w:t>
-      </w:r>
-      <w:proofErr w:type="gramEnd"/>
-      <w:r>
-        <w:t>) routine in generate_scene.py (not yet used).</w:t>
-      </w:r>
-    </w:p>
-    <w:p>
-      <w:r>
-        <w:t xml:space="preserve">Fixed a bug that broke RNG seed repeatability in </w:t>
-      </w:r>
-      <w:proofErr w:type="spellStart"/>
-      <w:r>
-        <w:t>generate_</w:t>
-      </w:r>
-      <w:proofErr w:type="gramStart"/>
-      <w:r>
-        <w:t>scene</w:t>
-      </w:r>
-      <w:proofErr w:type="spellEnd"/>
-      <w:r>
-        <w:t>(</w:t>
-      </w:r>
-      <w:proofErr w:type="gramEnd"/>
-      <w:r>
-        <w:t>).</w:t>
-      </w:r>
-    </w:p>
-    <w:p>
-      <w:r>
-        <w:t xml:space="preserve">Fixed a planet-counting bug in </w:t>
-      </w:r>
-      <w:proofErr w:type="spellStart"/>
-      <w:r>
-        <w:t>load_</w:t>
-      </w:r>
-      <w:proofErr w:type="gramStart"/>
-      <w:r>
-        <w:t>scene</w:t>
-      </w:r>
-      <w:proofErr w:type="spellEnd"/>
-      <w:r>
-        <w:t>(</w:t>
-      </w:r>
-      <w:proofErr w:type="gramEnd"/>
-      <w:r>
-        <w:t>).</w:t>
-      </w:r>
-    </w:p>
-    <w:p>
-      <w:r>
-        <w:t xml:space="preserve">Added the new </w:t>
-      </w:r>
-      <w:proofErr w:type="spellStart"/>
-      <w:r>
-        <w:t>add_background</w:t>
-      </w:r>
-      <w:proofErr w:type="spellEnd"/>
-      <w:r>
-        <w:t xml:space="preserve"> module, which generates random extragalactic background sources for a scene.</w:t>
-      </w:r>
-    </w:p>
-    <w:p/>
-    <w:p>
-      <w:pPr>
-        <w:rPr>
-          <w:b/>
-          <w:bCs/>
-        </w:rPr>
-      </w:pPr>
-      <w:r>
-        <w:rPr>
-          <w:b/>
-          <w:bCs/>
-        </w:rPr>
-        <w:t>v</w:t>
-      </w:r>
-      <w:r>
-        <w:rPr>
-          <w:b/>
-          <w:bCs/>
-        </w:rPr>
-        <w:t>2.2</w:t>
-      </w:r>
-    </w:p>
-    <w:p>
-      <w:pPr>
-        <w:rPr>
-          <w:b/>
-          <w:bCs/>
-        </w:rPr>
-      </w:pPr>
-      <w:r>
-        <w:rPr>
-          <w:b/>
-          <w:bCs/>
-        </w:rPr>
-        <w:t>March 2</w:t>
-      </w:r>
-      <w:r>
-        <w:rPr>
-          <w:b/>
-          <w:bCs/>
-        </w:rPr>
-        <w:t>3</w:t>
-      </w:r>
-      <w:r>
-        <w:rPr>
-          <w:b/>
-          <w:bCs/>
-        </w:rPr>
-        <w:t>, 2023</w:t>
-      </w:r>
-    </w:p>
-    <w:p>
-      <w:r>
-        <w:t>Fixed a bug in the output of stellar coordinates.</w:t>
-      </w:r>
-    </w:p>
-    <w:p>
-      <w:r>
-        <w:t>Added phase angle to the planet data listed in the FITS files.</w:t>
-      </w:r>
-    </w:p>
-    <w:p>
-      <w:r>
-        <w:t>Added a version number line to the FITS files to allow backward-compatibility of post-processing scripts.</w:t>
-      </w:r>
-    </w:p>
-    <w:p>
-      <w:r>
-        <w:t>Added transit and eclipse detection.</w:t>
-      </w:r>
-    </w:p>
-    <w:p>
-      <w:r>
-        <w:t>Added a fifth plot for planet trajectories to readfits.py.</w:t>
-      </w:r>
-    </w:p>
-    <w:p>
-      <w:r>
-        <w:t>Added printing of transit and eclipse times to readfits.py.</w:t>
-      </w:r>
-    </w:p>
-    <w:p>
-      <w:r>
-        <w:t>Shifted the N-body integrator from Python to C++ to speed up integration with transit detection.</w:t>
-      </w:r>
-    </w:p>
-    <w:p>
-      <w:r>
-        <w:t>Updated post-processing scripts to handle multiple code versions.</w:t>
-      </w:r>
-    </w:p>
-    <w:p>
-      <w:r>
-        <w:t>Added functionality to readfits.py to reenter the FITS file name or number if an error occurs.</w:t>
-      </w:r>
-    </w:p>
-    <w:p>
-      <w:r>
-        <w:t>Added functionality to ExoVistaSystem.py to prompt for an input filename, accept one as a command line argument, and check for the correct “Star, Planets, Disks” format.</w:t>
-      </w:r>
-    </w:p>
-    <w:p>
-      <w:r>
-        <w:t>Set up ExoVistaSystem.py to read the number of disk components from the input file.</w:t>
-      </w:r>
-    </w:p>
-    <w:p>
-      <w:r>
-        <w:t>Fixed a bug in the coordinate transformations.</w:t>
-      </w:r>
-    </w:p>
-    <w:p>
-      <w:r>
-        <w:t>Fixed the parameters of the added Earth twins.</w:t>
-      </w:r>
-    </w:p>
-    <w:p>
-      <w:r>
-        <w:t>Adjusted the Earth twins to zero eccentricity so that the starting phase angle would be exactly 90 degrees.</w:t>
-      </w:r>
-    </w:p>
-    <w:p>
-      <w:r>
-        <w:t xml:space="preserve">Ensured </w:t>
-      </w:r>
-      <w:proofErr w:type="spellStart"/>
-      <w:r>
-        <w:t>generate_</w:t>
-      </w:r>
-      <w:proofErr w:type="gramStart"/>
-      <w:r>
-        <w:t>scene</w:t>
-      </w:r>
-      <w:proofErr w:type="spellEnd"/>
-      <w:r>
-        <w:t>(</w:t>
-      </w:r>
-      <w:proofErr w:type="gramEnd"/>
-      <w:r>
-        <w:t xml:space="preserve">) would report parameters </w:t>
-      </w:r>
-      <w:r>
-        <w:t>continuing through the desired maximum time.</w:t>
-      </w:r>
-      <w:r>
-        <w:t xml:space="preserve"> (Note this means there will always be multiple timesteps in the output.)</w:t>
-      </w:r>
-    </w:p>
-    <w:p>
-      <w:r>
-        <w:t>Fixed a potential bug in coordinate list handling.</w:t>
-      </w:r>
-    </w:p>
-    <w:p>
-      <w:r>
-        <w:t>Changed solar_system.dat from ID -1 to ID 999 for formatting reasons.</w:t>
-      </w:r>
-    </w:p>
-    <w:p>
-      <w:r>
         <w:t>Fixed a bug in handling the Earth twin in load_scene.py</w:t>
       </w:r>
       <w:r>
@@ -1297,7 +1355,6 @@
           <w:b/>
           <w:bCs/>
         </w:rPr>
-        <w:lastRenderedPageBreak/>
         <w:t>v</w:t>
       </w:r>
       <w:r>

</xml_diff>

<commit_message>
Added missing Scene class
</commit_message>
<xml_diff>
--- a/ExoVista Change Log.docx
+++ b/ExoVista Change Log.docx
@@ -76,11 +76,24 @@
       </w:r>
       <w:proofErr w:type="spellStart"/>
       <w:r>
-        <w:t>load_stars</w:t>
-      </w:r>
-      <w:proofErr w:type="spellEnd"/>
-      <w:r>
-        <w:t>() parser.</w:t>
+        <w:t>load_</w:t>
+      </w:r>
+      <w:proofErr w:type="gramStart"/>
+      <w:r>
+        <w:t>stars</w:t>
+      </w:r>
+      <w:proofErr w:type="spellEnd"/>
+      <w:r>
+        <w:t>(</w:t>
+      </w:r>
+      <w:proofErr w:type="gramEnd"/>
+      <w:r>
+        <w:t>) parser.</w:t>
+      </w:r>
+    </w:p>
+    <w:p>
+      <w:r>
+        <w:t>Clarified some error messages.</w:t>
       </w:r>
     </w:p>
     <w:p>
@@ -381,27 +394,6 @@
       </w:r>
     </w:p>
     <w:p>
-      <w:r>
-        <w:t xml:space="preserve">Added </w:t>
-      </w:r>
-      <w:proofErr w:type="spellStart"/>
-      <w:r>
-        <w:t>BmV</w:t>
-      </w:r>
-      <w:proofErr w:type="spellEnd"/>
-      <w:r>
-        <w:t xml:space="preserve"> to the “</w:t>
-      </w:r>
-      <w:proofErr w:type="spellStart"/>
-      <w:r>
-        <w:t>starbase</w:t>
-      </w:r>
-      <w:proofErr w:type="spellEnd"/>
-      <w:r>
-        <w:t>” list of stellar parameters.</w:t>
-      </w:r>
-    </w:p>
-    <w:p>
       <w:pPr>
         <w:rPr>
           <w:b/>
@@ -481,11 +473,20 @@
           <w:bCs/>
         </w:rPr>
       </w:pPr>
-      <w:r>
-        <w:rPr>
-          <w:b/>
-          <w:bCs/>
-        </w:rPr>
+    </w:p>
+    <w:p>
+      <w:pPr>
+        <w:rPr>
+          <w:b/>
+          <w:bCs/>
+        </w:rPr>
+      </w:pPr>
+      <w:r>
+        <w:rPr>
+          <w:b/>
+          <w:bCs/>
+        </w:rPr>
+        <w:lastRenderedPageBreak/>
         <w:t>v2.33</w:t>
       </w:r>
     </w:p>
@@ -501,7 +502,6 @@
           <w:b/>
           <w:bCs/>
         </w:rPr>
-        <w:lastRenderedPageBreak/>
         <w:t>May 23, 2023</w:t>
       </w:r>
     </w:p>

</xml_diff>